<commit_message>
answer for first and second question
</commit_message>
<xml_diff>
--- a/Late Assignment 1 .docx
+++ b/Late Assignment 1 .docx
@@ -3,8 +3,1414 @@
 <w:document xmlns:wpc="http://schemas.microsoft.com/office/word/2010/wordprocessingCanvas" xmlns:mc="http://schemas.openxmlformats.org/markup-compatibility/2006" xmlns:o="urn:schemas-microsoft-com:office:office" xmlns:r="http://schemas.openxmlformats.org/officeDocument/2006/relationships" xmlns:m="http://schemas.openxmlformats.org/officeDocument/2006/math" xmlns:v="urn:schemas-microsoft-com:vml" xmlns:wp14="http://schemas.microsoft.com/office/word/2010/wordprocessingDrawing" xmlns:wp="http://schemas.openxmlformats.org/drawingml/2006/wordprocessingDrawing" xmlns:w="http://schemas.openxmlformats.org/wordprocessingml/2006/main" xmlns:w14="http://schemas.microsoft.com/office/word/2010/wordml" xmlns:w10="urn:schemas-microsoft-com:office:word" xmlns:w15="http://schemas.microsoft.com/office/word/2012/wordml" xmlns:wpg="http://schemas.microsoft.com/office/word/2010/wordprocessingGroup" xmlns:wpi="http://schemas.microsoft.com/office/word/2010/wordprocessingInk" xmlns:wne="http://schemas.microsoft.com/office/word/2006/wordml" xmlns:wps="http://schemas.microsoft.com/office/word/2010/wordprocessingShape" xmlns:wpsCustomData="http://www.wps.cn/officeDocument/2013/wpsCustomData" mc:Ignorable="w14 w15 wp14">
   <w:body>
     <w:p>
+      <w:pPr>
+        <w:spacing w:before="240" w:after="160" w:line="259" w:lineRule="auto"/>
+        <w:jc w:val="center"/>
+      </w:pPr>
+      <w:r>
+        <w:rPr>
+          <w:rFonts w:ascii="Arial" w:hAnsi="Arial" w:eastAsia="SimSun" w:cs="Arial"/>
+          <w:i w:val="0"/>
+          <w:color w:val="000000"/>
+          <w:kern w:val="0"/>
+          <w:sz w:val="22"/>
+          <w:szCs w:val="22"/>
+          <w:u w:val="none"/>
+          <w:vertAlign w:val="baseline"/>
+          <w:lang w:val="en-US" w:eastAsia="zh-CN" w:bidi="ar"/>
+        </w:rPr>
+        <w:drawing>
+          <wp:inline distT="0" distB="0" distL="114300" distR="114300">
+            <wp:extent cx="1762125" cy="2066925"/>
+            <wp:effectExtent l="0" t="0" r="0" b="0"/>
+            <wp:docPr id="1" name="Picture 1" descr="IMG_256"/>
+            <wp:cNvGraphicFramePr>
+              <a:graphicFrameLocks xmlns:a="http://schemas.openxmlformats.org/drawingml/2006/main" noChangeAspect="1"/>
+            </wp:cNvGraphicFramePr>
+            <a:graphic xmlns:a="http://schemas.openxmlformats.org/drawingml/2006/main">
+              <a:graphicData uri="http://schemas.openxmlformats.org/drawingml/2006/picture">
+                <pic:pic xmlns:pic="http://schemas.openxmlformats.org/drawingml/2006/picture">
+                  <pic:nvPicPr>
+                    <pic:cNvPr id="1" name="Picture 1" descr="IMG_256"/>
+                    <pic:cNvPicPr>
+                      <a:picLocks noChangeAspect="1"/>
+                    </pic:cNvPicPr>
+                  </pic:nvPicPr>
+                  <pic:blipFill>
+                    <a:blip r:embed="rId4"/>
+                    <a:stretch>
+                      <a:fillRect/>
+                    </a:stretch>
+                  </pic:blipFill>
+                  <pic:spPr>
+                    <a:xfrm>
+                      <a:off x="0" y="0"/>
+                      <a:ext cx="1762125" cy="2066925"/>
+                    </a:xfrm>
+                    <a:prstGeom prst="rect">
+                      <a:avLst/>
+                    </a:prstGeom>
+                    <a:noFill/>
+                    <a:ln w="9525">
+                      <a:noFill/>
+                    </a:ln>
+                  </pic:spPr>
+                </pic:pic>
+              </a:graphicData>
+            </a:graphic>
+          </wp:inline>
+        </w:drawing>
+      </w:r>
+      <w:r>
+        <w:drawing>
+          <wp:inline distT="114300" distB="114300" distL="114300" distR="114300">
+            <wp:extent cx="1762125" cy="2061845"/>
+            <wp:effectExtent l="0" t="0" r="9525" b="15240"/>
+            <wp:docPr id="2" name="image3.png"/>
+            <wp:cNvGraphicFramePr/>
+            <a:graphic xmlns:a="http://schemas.openxmlformats.org/drawingml/2006/main">
+              <a:graphicData uri="http://schemas.openxmlformats.org/drawingml/2006/picture">
+                <pic:pic xmlns:pic="http://schemas.openxmlformats.org/drawingml/2006/picture">
+                  <pic:nvPicPr>
+                    <pic:cNvPr id="2" name="image3.png"/>
+                    <pic:cNvPicPr preferRelativeResize="0"/>
+                  </pic:nvPicPr>
+                  <pic:blipFill>
+                    <a:blip r:embed="rId5"/>
+                    <a:srcRect/>
+                    <a:stretch>
+                      <a:fillRect/>
+                    </a:stretch>
+                  </pic:blipFill>
+                  <pic:spPr>
+                    <a:xfrm>
+                      <a:off x="0" y="0"/>
+                      <a:ext cx="1762125" cy="2062163"/>
+                    </a:xfrm>
+                    <a:prstGeom prst="rect">
+                      <a:avLst/>
+                    </a:prstGeom>
+                  </pic:spPr>
+                </pic:pic>
+              </a:graphicData>
+            </a:graphic>
+          </wp:inline>
+        </w:drawing>
+      </w:r>
+    </w:p>
+    <w:p>
+      <w:pPr>
+        <w:spacing w:before="240" w:after="160" w:line="360" w:lineRule="auto"/>
+        <w:jc w:val="center"/>
+        <w:rPr>
+          <w:rFonts w:ascii="Times New Roman" w:hAnsi="Times New Roman" w:eastAsia="Times New Roman" w:cs="Times New Roman"/>
+          <w:sz w:val="32"/>
+          <w:szCs w:val="32"/>
+        </w:rPr>
+      </w:pPr>
+      <w:r>
+        <w:rPr>
+          <w:rFonts w:ascii="Times New Roman" w:hAnsi="Times New Roman" w:eastAsia="Times New Roman" w:cs="Times New Roman"/>
+          <w:sz w:val="32"/>
+          <w:szCs w:val="32"/>
+          <w:rtl w:val="0"/>
+        </w:rPr>
+        <w:t>ADDIS ABABA UNIVERSITY</w:t>
+      </w:r>
+    </w:p>
+    <w:p>
+      <w:pPr>
+        <w:spacing w:before="240" w:after="160" w:line="480" w:lineRule="auto"/>
+        <w:jc w:val="center"/>
+        <w:rPr>
+          <w:rFonts w:ascii="Times New Roman" w:hAnsi="Times New Roman" w:eastAsia="Times New Roman" w:cs="Times New Roman"/>
+          <w:sz w:val="32"/>
+          <w:szCs w:val="32"/>
+        </w:rPr>
+      </w:pPr>
+      <w:r>
+        <w:rPr>
+          <w:rFonts w:ascii="Times New Roman" w:hAnsi="Times New Roman" w:eastAsia="Times New Roman" w:cs="Times New Roman"/>
+          <w:sz w:val="32"/>
+          <w:szCs w:val="32"/>
+          <w:rtl w:val="0"/>
+        </w:rPr>
+        <w:t>ADDIS ABABA INSTITUTE OF TECHNOLOGY</w:t>
+      </w:r>
+    </w:p>
+    <w:p>
+      <w:pPr>
+        <w:spacing w:before="240" w:after="160" w:line="480" w:lineRule="auto"/>
+        <w:jc w:val="center"/>
+        <w:rPr>
+          <w:rFonts w:ascii="Times New Roman" w:hAnsi="Times New Roman" w:eastAsia="Times New Roman" w:cs="Times New Roman"/>
+          <w:sz w:val="32"/>
+          <w:szCs w:val="32"/>
+        </w:rPr>
+      </w:pPr>
+      <w:r>
+        <w:rPr>
+          <w:rFonts w:ascii="Times New Roman" w:hAnsi="Times New Roman" w:eastAsia="Times New Roman" w:cs="Times New Roman"/>
+          <w:sz w:val="32"/>
+          <w:szCs w:val="32"/>
+          <w:rtl w:val="0"/>
+        </w:rPr>
+        <w:t>CENTER OF INFORMATION TECHNOLOGY AND SCIENTIFIC COMPUTING</w:t>
+      </w:r>
+    </w:p>
+    <w:p>
+      <w:pPr>
+        <w:spacing w:before="240" w:after="160" w:line="259" w:lineRule="auto"/>
+        <w:jc w:val="center"/>
+        <w:rPr>
+          <w:rFonts w:hint="default" w:hAnsi="Noto Sans Ethiopic" w:eastAsia="Times New Roman" w:cs="Noto Sans Ethiopic" w:asciiTheme="minorAscii"/>
+          <w:b/>
+          <w:sz w:val="36"/>
+          <w:szCs w:val="36"/>
+          <w:rtl w:val="0"/>
+        </w:rPr>
+      </w:pPr>
+      <w:r>
+        <w:rPr>
+          <w:rFonts w:ascii="Times New Roman" w:hAnsi="Times New Roman" w:eastAsia="Times New Roman" w:cs="Times New Roman"/>
+          <w:b/>
+          <w:sz w:val="36"/>
+          <w:szCs w:val="36"/>
+          <w:rtl w:val="0"/>
+        </w:rPr>
+        <w:t xml:space="preserve"> </w:t>
+      </w:r>
+      <w:r>
+        <w:rPr>
+          <w:rFonts w:hint="default" w:hAnsi="Noto Sans Ethiopic" w:eastAsia="Times New Roman" w:cs="Noto Sans Ethiopic" w:asciiTheme="minorAscii"/>
+          <w:b/>
+          <w:sz w:val="36"/>
+          <w:szCs w:val="36"/>
+          <w:rtl w:val="0"/>
+        </w:rPr>
+        <w:t xml:space="preserve">Late Assignment I </w:t>
+      </w:r>
+    </w:p>
+    <w:p>
+      <w:pPr>
+        <w:spacing w:before="240" w:after="160" w:line="259" w:lineRule="auto"/>
+        <w:jc w:val="center"/>
+        <w:rPr>
+          <w:rFonts w:ascii="Times New Roman" w:hAnsi="Times New Roman" w:eastAsia="Times New Roman" w:cs="Times New Roman"/>
+          <w:b/>
+          <w:sz w:val="36"/>
+          <w:szCs w:val="36"/>
+        </w:rPr>
+      </w:pPr>
+      <w:r>
+        <w:rPr>
+          <w:rFonts w:hint="default" w:hAnsi="Noto Sans Ethiopic" w:eastAsia="Times New Roman" w:cs="Noto Sans Ethiopic" w:asciiTheme="minorAscii"/>
+          <w:b/>
+          <w:sz w:val="36"/>
+          <w:szCs w:val="36"/>
+          <w:rtl w:val="0"/>
+        </w:rPr>
+        <w:t xml:space="preserve"> Fundamental of Web Development</w:t>
+      </w:r>
+      <w:r>
+        <w:rPr>
+          <w:rFonts w:ascii="Times New Roman" w:hAnsi="Times New Roman" w:eastAsia="Times New Roman" w:cs="Times New Roman"/>
+          <w:b/>
+          <w:sz w:val="36"/>
+          <w:szCs w:val="36"/>
+          <w:rtl w:val="0"/>
+        </w:rPr>
+        <w:t xml:space="preserve"> </w:t>
+      </w:r>
+    </w:p>
+    <w:p>
+      <w:pPr>
+        <w:spacing w:before="240" w:after="160" w:line="259" w:lineRule="auto"/>
+        <w:ind w:left="4320" w:firstLine="0"/>
+      </w:pPr>
+    </w:p>
+    <w:p>
+      <w:pPr>
+        <w:spacing w:before="240" w:after="160" w:line="259" w:lineRule="auto"/>
+        <w:ind w:left="4320" w:firstLine="0"/>
+      </w:pPr>
+    </w:p>
+    <w:p>
+      <w:pPr>
+        <w:spacing w:before="240" w:after="160" w:line="259" w:lineRule="auto"/>
+        <w:ind w:left="4320" w:firstLine="0"/>
+      </w:pPr>
+    </w:p>
+    <w:p>
+      <w:pPr>
+        <w:spacing w:before="240" w:after="160" w:line="259" w:lineRule="auto"/>
+        <w:rPr>
+          <w:rFonts w:ascii="Times New Roman" w:hAnsi="Times New Roman" w:eastAsia="Times New Roman" w:cs="Times New Roman"/>
+          <w:sz w:val="28"/>
+          <w:szCs w:val="28"/>
+        </w:rPr>
+      </w:pPr>
+      <w:r>
+        <w:rPr>
+          <w:rFonts w:ascii="Times New Roman" w:hAnsi="Times New Roman" w:eastAsia="Times New Roman" w:cs="Times New Roman"/>
+          <w:b/>
+          <w:sz w:val="28"/>
+          <w:szCs w:val="28"/>
+          <w:rtl w:val="0"/>
+        </w:rPr>
+        <w:t xml:space="preserve">Prepared By: </w:t>
+      </w:r>
+      <w:r>
+        <w:rPr>
+          <w:rFonts w:ascii="Times New Roman" w:hAnsi="Times New Roman" w:eastAsia="Times New Roman" w:cs="Times New Roman"/>
+          <w:sz w:val="28"/>
+          <w:szCs w:val="28"/>
+          <w:rtl w:val="0"/>
+        </w:rPr>
+        <w:t>- Misganaw Meseret</w:t>
+      </w:r>
+    </w:p>
+    <w:p>
+      <w:pPr>
+        <w:spacing w:before="240" w:after="160" w:line="259" w:lineRule="auto"/>
+        <w:ind w:left="4320" w:firstLine="0"/>
+      </w:pPr>
+    </w:p>
+    <w:p>
+      <w:pPr>
+        <w:spacing w:before="240" w:after="160" w:line="259" w:lineRule="auto"/>
+        <w:ind w:left="6300" w:leftChars="0" w:firstLine="420" w:firstLineChars="0"/>
+        <w:rPr>
+          <w:rFonts w:ascii="Times New Roman" w:hAnsi="Times New Roman" w:eastAsia="Times New Roman" w:cs="Times New Roman"/>
+          <w:sz w:val="28"/>
+          <w:szCs w:val="28"/>
+        </w:rPr>
+      </w:pPr>
+      <w:r>
+        <w:rPr>
+          <w:rFonts w:ascii="Times New Roman" w:hAnsi="Times New Roman" w:eastAsia="Times New Roman" w:cs="Times New Roman"/>
+          <w:sz w:val="28"/>
+          <w:szCs w:val="28"/>
+          <w:rtl w:val="0"/>
+        </w:rPr>
+        <w:t>Jan 2020</w:t>
+      </w:r>
+    </w:p>
+    <w:p>
+      <w:pPr>
+        <w:keepNext w:val="0"/>
+        <w:keepLines w:val="0"/>
+        <w:widowControl/>
+        <w:suppressLineNumbers w:val="0"/>
+        <w:jc w:val="left"/>
+      </w:pPr>
+    </w:p>
+    <w:p/>
+    <w:p/>
+    <w:p/>
+    <w:p/>
+    <w:p/>
+    <w:p/>
+    <w:p>
+      <w:pPr>
+        <w:jc w:val="center"/>
+        <w:rPr>
+          <w:rFonts w:hint="eastAsia" w:asciiTheme="minorAscii" w:hAnsiTheme="minorEastAsia" w:eastAsiaTheme="minorEastAsia" w:cstheme="minorEastAsia"/>
+          <w:b/>
+          <w:bCs/>
+          <w:sz w:val="36"/>
+          <w:szCs w:val="36"/>
+        </w:rPr>
+      </w:pPr>
+      <w:r>
+        <w:rPr>
+          <w:rFonts w:hint="eastAsia" w:asciiTheme="minorAscii" w:hAnsiTheme="minorEastAsia" w:eastAsiaTheme="minorEastAsia" w:cstheme="minorEastAsia"/>
+          <w:b/>
+          <w:bCs/>
+          <w:sz w:val="36"/>
+          <w:szCs w:val="36"/>
+        </w:rPr>
+        <w:t>Java script:compiled or interpreted?</w:t>
+      </w:r>
+    </w:p>
+    <w:p>
+      <w:pPr>
+        <w:jc w:val="both"/>
+        <w:rPr>
+          <w:rFonts w:hint="default" w:asciiTheme="minorAscii" w:hAnsiTheme="minorEastAsia" w:eastAsiaTheme="minorEastAsia" w:cstheme="minorEastAsia"/>
+          <w:spacing w:val="-20"/>
+          <w:sz w:val="28"/>
+          <w:szCs w:val="28"/>
+        </w:rPr>
+      </w:pPr>
+      <w:r>
+        <w:rPr>
+          <w:rFonts w:hint="default" w:asciiTheme="minorAscii" w:hAnsiTheme="minorEastAsia" w:eastAsiaTheme="minorEastAsia" w:cstheme="minorEastAsia"/>
+          <w:spacing w:val="-20"/>
+          <w:sz w:val="28"/>
+          <w:szCs w:val="28"/>
+        </w:rPr>
+        <w:t>For me JavaScript is more of a compiled programming language than it is interpreted.</w:t>
+      </w:r>
+    </w:p>
+    <w:p>
+      <w:pPr>
+        <w:jc w:val="both"/>
+        <w:rPr>
+          <w:rFonts w:hint="default" w:asciiTheme="minorAscii" w:hAnsiTheme="minorEastAsia" w:eastAsiaTheme="minorEastAsia" w:cstheme="minorEastAsia"/>
+          <w:spacing w:val="-20"/>
+          <w:sz w:val="28"/>
+          <w:szCs w:val="28"/>
+        </w:rPr>
+      </w:pPr>
+    </w:p>
+    <w:p>
+      <w:pPr>
+        <w:jc w:val="both"/>
+        <w:rPr>
+          <w:rFonts w:hint="default" w:asciiTheme="minorAscii" w:hAnsiTheme="minorEastAsia" w:eastAsiaTheme="minorEastAsia" w:cstheme="minorEastAsia"/>
+          <w:spacing w:val="-20"/>
+          <w:sz w:val="28"/>
+          <w:szCs w:val="28"/>
+        </w:rPr>
+      </w:pPr>
+      <w:r>
+        <w:rPr>
+          <w:rFonts w:hint="default" w:asciiTheme="minorAscii" w:hAnsiTheme="minorEastAsia" w:eastAsiaTheme="minorEastAsia" w:cstheme="minorEastAsia"/>
+          <w:b w:val="0"/>
+          <w:bCs w:val="0"/>
+          <w:spacing w:val="-20"/>
+          <w:sz w:val="32"/>
+          <w:szCs w:val="32"/>
+        </w:rPr>
+        <w:t>Compiler</w:t>
+      </w:r>
+      <w:r>
+        <w:rPr>
+          <w:rFonts w:hint="default" w:asciiTheme="minorAscii" w:hAnsiTheme="minorEastAsia" w:eastAsiaTheme="minorEastAsia" w:cstheme="minorEastAsia"/>
+          <w:b w:val="0"/>
+          <w:bCs w:val="0"/>
+          <w:spacing w:val="-20"/>
+          <w:sz w:val="28"/>
+          <w:szCs w:val="28"/>
+        </w:rPr>
+        <w:t xml:space="preserve"> </w:t>
+      </w:r>
+      <w:r>
+        <w:rPr>
+          <w:rFonts w:hint="default" w:asciiTheme="minorAscii" w:hAnsiTheme="minorEastAsia" w:eastAsiaTheme="minorEastAsia" w:cstheme="minorEastAsia"/>
+          <w:spacing w:val="-20"/>
+          <w:sz w:val="28"/>
+          <w:szCs w:val="28"/>
+        </w:rPr>
+        <w:t>:- a program that converts instructions into a machine-code or lower-level form so that they can be read and executed by a computer.</w:t>
+      </w:r>
+    </w:p>
+    <w:p>
+      <w:pPr>
+        <w:jc w:val="both"/>
+        <w:rPr>
+          <w:rFonts w:hint="default" w:asciiTheme="minorAscii" w:hAnsiTheme="minorEastAsia" w:eastAsiaTheme="minorEastAsia" w:cstheme="minorEastAsia"/>
+          <w:spacing w:val="-20"/>
+          <w:sz w:val="28"/>
+          <w:szCs w:val="28"/>
+        </w:rPr>
+      </w:pPr>
+    </w:p>
+    <w:p>
+      <w:pPr>
+        <w:jc w:val="both"/>
+        <w:rPr>
+          <w:rFonts w:hint="default" w:asciiTheme="minorAscii" w:hAnsiTheme="minorEastAsia" w:eastAsiaTheme="minorEastAsia" w:cstheme="minorEastAsia"/>
+          <w:spacing w:val="-20"/>
+          <w:sz w:val="28"/>
+          <w:szCs w:val="28"/>
+        </w:rPr>
+      </w:pPr>
+      <w:r>
+        <w:rPr>
+          <w:rFonts w:hint="default" w:asciiTheme="minorAscii" w:hAnsiTheme="minorEastAsia" w:eastAsiaTheme="minorEastAsia" w:cstheme="minorEastAsia"/>
+          <w:b w:val="0"/>
+          <w:bCs w:val="0"/>
+          <w:spacing w:val="-20"/>
+          <w:sz w:val="32"/>
+          <w:szCs w:val="32"/>
+        </w:rPr>
+        <w:t>Interpreter</w:t>
+      </w:r>
+      <w:r>
+        <w:rPr>
+          <w:rFonts w:hint="default" w:asciiTheme="minorAscii" w:hAnsiTheme="minorEastAsia" w:eastAsiaTheme="minorEastAsia" w:cstheme="minorEastAsia"/>
+          <w:spacing w:val="-20"/>
+          <w:sz w:val="28"/>
+          <w:szCs w:val="28"/>
+        </w:rPr>
+        <w:t xml:space="preserve"> :-  a program that can analyse and execute a program line by line.</w:t>
+      </w:r>
+    </w:p>
+    <w:p>
+      <w:pPr>
+        <w:jc w:val="both"/>
+        <w:rPr>
+          <w:rFonts w:hint="default" w:asciiTheme="minorAscii" w:hAnsiTheme="minorEastAsia" w:eastAsiaTheme="minorEastAsia" w:cstheme="minorEastAsia"/>
+          <w:spacing w:val="-20"/>
+          <w:sz w:val="28"/>
+          <w:szCs w:val="28"/>
+        </w:rPr>
+      </w:pPr>
+    </w:p>
+    <w:p>
+      <w:pPr>
+        <w:keepNext w:val="0"/>
+        <w:keepLines w:val="0"/>
+        <w:widowControl/>
+        <w:suppressLineNumbers w:val="0"/>
+        <w:jc w:val="left"/>
+        <w:rPr>
+          <w:rFonts w:hint="default" w:asciiTheme="minorAscii" w:hAnsiTheme="minorEastAsia" w:eastAsiaTheme="minorEastAsia" w:cstheme="minorEastAsia"/>
+          <w:spacing w:val="-20"/>
+          <w:sz w:val="28"/>
+          <w:szCs w:val="28"/>
+        </w:rPr>
+      </w:pPr>
+      <w:r>
+        <w:rPr>
+          <w:rFonts w:hint="default" w:asciiTheme="minorAscii" w:hAnsiTheme="minorEastAsia" w:eastAsiaTheme="minorEastAsia" w:cstheme="minorEastAsia"/>
+          <w:b w:val="0"/>
+          <w:bCs w:val="0"/>
+          <w:spacing w:val="-20"/>
+          <w:sz w:val="32"/>
+          <w:szCs w:val="32"/>
+        </w:rPr>
+        <w:t xml:space="preserve">Compiled programming language </w:t>
+      </w:r>
+      <w:r>
+        <w:rPr>
+          <w:rFonts w:hint="default" w:asciiTheme="minorAscii" w:hAnsiTheme="minorEastAsia" w:eastAsiaTheme="minorEastAsia" w:cstheme="minorEastAsia"/>
+          <w:spacing w:val="-20"/>
+          <w:sz w:val="28"/>
+          <w:szCs w:val="28"/>
+        </w:rPr>
+        <w:t>:-A compiled language is a programming language whose implementations are typically compilers (translators that generate machine code from source code), and not interpreters (step-by-step executors of source code, where no pre-runtime translation takes place).</w:t>
+      </w:r>
+    </w:p>
+    <w:p>
+      <w:pPr>
+        <w:keepNext w:val="0"/>
+        <w:keepLines w:val="0"/>
+        <w:widowControl/>
+        <w:suppressLineNumbers w:val="0"/>
+        <w:jc w:val="left"/>
+        <w:rPr>
+          <w:rFonts w:hint="default" w:asciiTheme="minorAscii" w:hAnsiTheme="minorEastAsia" w:eastAsiaTheme="minorEastAsia" w:cstheme="minorEastAsia"/>
+          <w:spacing w:val="-20"/>
+          <w:sz w:val="28"/>
+          <w:szCs w:val="28"/>
+        </w:rPr>
+      </w:pPr>
+    </w:p>
+    <w:p>
+      <w:pPr>
+        <w:keepNext w:val="0"/>
+        <w:keepLines w:val="0"/>
+        <w:widowControl/>
+        <w:suppressLineNumbers w:val="0"/>
+        <w:jc w:val="left"/>
+        <w:rPr>
+          <w:rFonts w:hint="default" w:asciiTheme="minorAscii" w:hAnsiTheme="minorEastAsia" w:eastAsiaTheme="minorEastAsia" w:cstheme="minorEastAsia"/>
+          <w:spacing w:val="-20"/>
+          <w:sz w:val="28"/>
+          <w:szCs w:val="28"/>
+        </w:rPr>
+      </w:pPr>
+      <w:r>
+        <w:rPr>
+          <w:rFonts w:hint="default" w:asciiTheme="minorAscii" w:hAnsiTheme="minorEastAsia" w:eastAsiaTheme="minorEastAsia" w:cstheme="minorEastAsia"/>
+          <w:spacing w:val="-20"/>
+          <w:sz w:val="28"/>
+          <w:szCs w:val="28"/>
+        </w:rPr>
+        <w:t>Translated programming language:-An interpreted language is a type of programming language for which there is an interpreter which runs over a virtual machine. The interpreter excuses the code line by line and convert it into low level machine language.</w:t>
+      </w:r>
+    </w:p>
+    <w:p>
+      <w:pPr>
+        <w:keepNext w:val="0"/>
+        <w:keepLines w:val="0"/>
+        <w:widowControl/>
+        <w:suppressLineNumbers w:val="0"/>
+        <w:jc w:val="left"/>
+        <w:rPr>
+          <w:rFonts w:hint="default" w:asciiTheme="minorAscii" w:hAnsiTheme="minorEastAsia" w:eastAsiaTheme="minorEastAsia" w:cstheme="minorEastAsia"/>
+          <w:spacing w:val="-20"/>
+          <w:sz w:val="28"/>
+          <w:szCs w:val="28"/>
+        </w:rPr>
+      </w:pPr>
+    </w:p>
+    <w:p>
+      <w:pPr>
+        <w:keepNext w:val="0"/>
+        <w:keepLines w:val="0"/>
+        <w:widowControl/>
+        <w:suppressLineNumbers w:val="0"/>
+        <w:jc w:val="left"/>
+        <w:rPr>
+          <w:rFonts w:hint="default" w:asciiTheme="minorAscii" w:hAnsiTheme="minorEastAsia" w:eastAsiaTheme="minorEastAsia" w:cstheme="minorEastAsia"/>
+          <w:spacing w:val="-20"/>
+          <w:sz w:val="28"/>
+          <w:szCs w:val="28"/>
+        </w:rPr>
+      </w:pPr>
+      <w:r>
+        <w:rPr>
+          <w:rFonts w:hint="default" w:asciiTheme="minorAscii" w:hAnsiTheme="minorEastAsia" w:eastAsiaTheme="minorEastAsia" w:cstheme="minorEastAsia"/>
+          <w:spacing w:val="-20"/>
+          <w:sz w:val="28"/>
+          <w:szCs w:val="28"/>
+        </w:rPr>
+        <w:t>If JavaScript was entirely an interpreted language :</w:t>
+      </w:r>
+    </w:p>
+    <w:p>
+      <w:pPr>
+        <w:keepNext w:val="0"/>
+        <w:keepLines w:val="0"/>
+        <w:widowControl/>
+        <w:suppressLineNumbers w:val="0"/>
+        <w:jc w:val="left"/>
+        <w:rPr>
+          <w:rFonts w:hint="default" w:asciiTheme="minorAscii" w:hAnsiTheme="minorEastAsia" w:eastAsiaTheme="minorEastAsia" w:cstheme="minorEastAsia"/>
+          <w:spacing w:val="-20"/>
+          <w:sz w:val="28"/>
+          <w:szCs w:val="28"/>
+        </w:rPr>
+      </w:pPr>
+    </w:p>
+    <w:p>
+      <w:pPr>
+        <w:keepNext w:val="0"/>
+        <w:keepLines w:val="0"/>
+        <w:widowControl/>
+        <w:numPr>
+          <w:ilvl w:val="0"/>
+          <w:numId w:val="1"/>
+        </w:numPr>
+        <w:suppressLineNumbers w:val="0"/>
+        <w:ind w:left="420" w:leftChars="0" w:hanging="420" w:firstLineChars="0"/>
+        <w:jc w:val="left"/>
+        <w:rPr>
+          <w:rFonts w:hint="default" w:asciiTheme="minorAscii" w:hAnsiTheme="minorEastAsia" w:eastAsiaTheme="minorEastAsia" w:cstheme="minorEastAsia"/>
+          <w:spacing w:val="-20"/>
+          <w:sz w:val="28"/>
+          <w:szCs w:val="28"/>
+        </w:rPr>
+      </w:pPr>
+      <w:r>
+        <w:rPr>
+          <w:rFonts w:hint="default" w:asciiTheme="minorAscii" w:hAnsiTheme="minorEastAsia" w:eastAsiaTheme="minorEastAsia" w:cstheme="minorEastAsia"/>
+          <w:spacing w:val="-20"/>
+          <w:sz w:val="28"/>
+          <w:szCs w:val="28"/>
+        </w:rPr>
+        <w:t>it should not have thrown errors that are found after interpret able codes</w:t>
+      </w:r>
+    </w:p>
+    <w:p>
+      <w:pPr>
+        <w:keepNext w:val="0"/>
+        <w:keepLines w:val="0"/>
+        <w:widowControl/>
+        <w:numPr>
+          <w:ilvl w:val="0"/>
+          <w:numId w:val="1"/>
+        </w:numPr>
+        <w:suppressLineNumbers w:val="0"/>
+        <w:ind w:left="420" w:leftChars="0" w:hanging="420" w:firstLineChars="0"/>
+        <w:jc w:val="left"/>
+        <w:rPr>
+          <w:rFonts w:hint="default" w:asciiTheme="minorAscii" w:hAnsiTheme="minorEastAsia" w:eastAsiaTheme="minorEastAsia" w:cstheme="minorEastAsia"/>
+          <w:spacing w:val="-20"/>
+          <w:sz w:val="28"/>
+          <w:szCs w:val="28"/>
+        </w:rPr>
+      </w:pPr>
+      <w:r>
+        <w:rPr>
+          <w:rFonts w:hint="default" w:asciiTheme="minorAscii" w:hAnsiTheme="minorEastAsia" w:eastAsiaTheme="minorEastAsia" w:cstheme="minorEastAsia"/>
+          <w:spacing w:val="-20"/>
+          <w:sz w:val="28"/>
+          <w:szCs w:val="28"/>
+        </w:rPr>
+        <w:t>Hoisting would not be true</w:t>
+      </w:r>
+    </w:p>
+    <w:p>
+      <w:pPr>
+        <w:keepNext w:val="0"/>
+        <w:keepLines w:val="0"/>
+        <w:widowControl/>
+        <w:numPr>
+          <w:ilvl w:val="0"/>
+          <w:numId w:val="1"/>
+        </w:numPr>
+        <w:suppressLineNumbers w:val="0"/>
+        <w:ind w:left="420" w:leftChars="0" w:hanging="420" w:firstLineChars="0"/>
+        <w:jc w:val="left"/>
+        <w:rPr>
+          <w:rFonts w:hint="default" w:asciiTheme="minorAscii" w:hAnsiTheme="minorEastAsia" w:eastAsiaTheme="minorEastAsia" w:cstheme="minorEastAsia"/>
+          <w:spacing w:val="-20"/>
+          <w:sz w:val="28"/>
+          <w:szCs w:val="28"/>
+        </w:rPr>
+      </w:pPr>
+      <w:r>
+        <w:rPr>
+          <w:rFonts w:hint="default" w:asciiTheme="minorAscii" w:hAnsiTheme="minorEastAsia" w:eastAsiaTheme="minorEastAsia" w:cstheme="minorEastAsia"/>
+          <w:spacing w:val="-20"/>
+          <w:sz w:val="28"/>
+          <w:szCs w:val="28"/>
+        </w:rPr>
+        <w:t>Google’s v8 engine would not exist</w:t>
+      </w:r>
+    </w:p>
+    <w:p>
+      <w:pPr>
+        <w:keepNext w:val="0"/>
+        <w:keepLines w:val="0"/>
+        <w:widowControl/>
+        <w:numPr>
+          <w:ilvl w:val="0"/>
+          <w:numId w:val="0"/>
+        </w:numPr>
+        <w:suppressLineNumbers w:val="0"/>
+        <w:ind w:leftChars="0"/>
+        <w:jc w:val="left"/>
+        <w:rPr>
+          <w:rFonts w:hint="default" w:asciiTheme="minorAscii" w:hAnsiTheme="minorEastAsia" w:eastAsiaTheme="minorEastAsia" w:cstheme="minorEastAsia"/>
+          <w:spacing w:val="-20"/>
+          <w:sz w:val="28"/>
+          <w:szCs w:val="28"/>
+        </w:rPr>
+      </w:pPr>
+    </w:p>
+    <w:p>
+      <w:pPr>
+        <w:keepNext w:val="0"/>
+        <w:keepLines w:val="0"/>
+        <w:widowControl/>
+        <w:numPr>
+          <w:ilvl w:val="0"/>
+          <w:numId w:val="0"/>
+        </w:numPr>
+        <w:suppressLineNumbers w:val="0"/>
+        <w:ind w:leftChars="0"/>
+        <w:jc w:val="left"/>
+        <w:rPr>
+          <w:rFonts w:hint="default" w:asciiTheme="minorAscii" w:hAnsiTheme="minorEastAsia" w:eastAsiaTheme="minorEastAsia" w:cstheme="minorEastAsia"/>
+          <w:spacing w:val="-20"/>
+          <w:sz w:val="28"/>
+          <w:szCs w:val="28"/>
+        </w:rPr>
+      </w:pPr>
+      <w:r>
+        <w:rPr>
+          <w:rFonts w:hint="default" w:asciiTheme="minorAscii" w:hAnsiTheme="minorEastAsia" w:eastAsiaTheme="minorEastAsia" w:cstheme="minorEastAsia"/>
+          <w:spacing w:val="-20"/>
+          <w:sz w:val="28"/>
+          <w:szCs w:val="28"/>
+        </w:rPr>
+        <w:t>If JavaScript was entirely a compiled language:</w:t>
+      </w:r>
+    </w:p>
+    <w:p>
+      <w:pPr>
+        <w:keepNext w:val="0"/>
+        <w:keepLines w:val="0"/>
+        <w:widowControl/>
+        <w:numPr>
+          <w:ilvl w:val="0"/>
+          <w:numId w:val="1"/>
+        </w:numPr>
+        <w:suppressLineNumbers w:val="0"/>
+        <w:ind w:left="420" w:leftChars="0" w:hanging="420" w:firstLineChars="0"/>
+        <w:jc w:val="left"/>
+        <w:rPr>
+          <w:rFonts w:hint="default" w:asciiTheme="minorAscii" w:hAnsiTheme="minorEastAsia" w:eastAsiaTheme="minorEastAsia" w:cstheme="minorEastAsia"/>
+          <w:spacing w:val="-20"/>
+          <w:sz w:val="28"/>
+          <w:szCs w:val="28"/>
+        </w:rPr>
+      </w:pPr>
+      <w:r>
+        <w:rPr>
+          <w:rFonts w:hint="default" w:asciiTheme="minorAscii" w:hAnsiTheme="minorEastAsia" w:eastAsiaTheme="minorEastAsia" w:cstheme="minorEastAsia"/>
+          <w:spacing w:val="-20"/>
+          <w:sz w:val="28"/>
+          <w:szCs w:val="28"/>
+        </w:rPr>
+        <w:t>Spider monkey still exists  and it interpretes javascript</w:t>
+      </w:r>
+    </w:p>
+    <w:p>
+      <w:pPr>
+        <w:keepNext w:val="0"/>
+        <w:keepLines w:val="0"/>
+        <w:widowControl/>
+        <w:numPr>
+          <w:ilvl w:val="0"/>
+          <w:numId w:val="0"/>
+        </w:numPr>
+        <w:suppressLineNumbers w:val="0"/>
+        <w:ind w:leftChars="0"/>
+        <w:jc w:val="left"/>
+        <w:rPr>
+          <w:rFonts w:hint="default" w:asciiTheme="minorAscii" w:hAnsiTheme="minorEastAsia" w:eastAsiaTheme="minorEastAsia" w:cstheme="minorEastAsia"/>
+          <w:spacing w:val="-20"/>
+          <w:sz w:val="28"/>
+          <w:szCs w:val="28"/>
+        </w:rPr>
+      </w:pPr>
+    </w:p>
+    <w:p>
+      <w:pPr>
+        <w:keepNext w:val="0"/>
+        <w:keepLines w:val="0"/>
+        <w:widowControl/>
+        <w:numPr>
+          <w:ilvl w:val="0"/>
+          <w:numId w:val="0"/>
+        </w:numPr>
+        <w:suppressLineNumbers w:val="0"/>
+        <w:ind w:leftChars="0"/>
+        <w:jc w:val="left"/>
+        <w:rPr>
+          <w:rFonts w:hint="default" w:asciiTheme="minorAscii" w:hAnsiTheme="minorEastAsia" w:eastAsiaTheme="minorEastAsia" w:cstheme="minorEastAsia"/>
+          <w:spacing w:val="-20"/>
+          <w:sz w:val="28"/>
+          <w:szCs w:val="28"/>
+        </w:rPr>
+      </w:pPr>
+      <w:r>
+        <w:rPr>
+          <w:rFonts w:hint="default" w:asciiTheme="minorAscii" w:hAnsiTheme="minorEastAsia" w:eastAsiaTheme="minorEastAsia" w:cstheme="minorEastAsia"/>
+          <w:spacing w:val="-20"/>
+          <w:sz w:val="28"/>
+          <w:szCs w:val="28"/>
+        </w:rPr>
+        <w:t>So javascript can be both compiled and interpreted it basically depends on its implementation in browsers.</w:t>
+      </w:r>
+    </w:p>
+    <w:p>
+      <w:pPr>
+        <w:keepNext w:val="0"/>
+        <w:keepLines w:val="0"/>
+        <w:widowControl/>
+        <w:numPr>
+          <w:ilvl w:val="0"/>
+          <w:numId w:val="0"/>
+        </w:numPr>
+        <w:suppressLineNumbers w:val="0"/>
+        <w:ind w:leftChars="0"/>
+        <w:jc w:val="left"/>
+        <w:rPr>
+          <w:rFonts w:hint="default" w:asciiTheme="minorAscii" w:hAnsiTheme="minorEastAsia" w:eastAsiaTheme="minorEastAsia" w:cstheme="minorEastAsia"/>
+          <w:spacing w:val="-20"/>
+          <w:sz w:val="28"/>
+          <w:szCs w:val="28"/>
+        </w:rPr>
+      </w:pPr>
+    </w:p>
+    <w:p>
+      <w:pPr>
+        <w:keepNext w:val="0"/>
+        <w:keepLines w:val="0"/>
+        <w:widowControl/>
+        <w:numPr>
+          <w:ilvl w:val="0"/>
+          <w:numId w:val="0"/>
+        </w:numPr>
+        <w:suppressLineNumbers w:val="0"/>
+        <w:ind w:leftChars="0"/>
+        <w:jc w:val="left"/>
+        <w:rPr>
+          <w:rFonts w:hint="default" w:asciiTheme="minorAscii" w:hAnsiTheme="minorEastAsia" w:eastAsiaTheme="minorEastAsia" w:cstheme="minorEastAsia"/>
+          <w:spacing w:val="-20"/>
+          <w:sz w:val="28"/>
+          <w:szCs w:val="28"/>
+        </w:rPr>
+      </w:pPr>
+    </w:p>
+    <w:p>
+      <w:pPr>
+        <w:keepNext w:val="0"/>
+        <w:keepLines w:val="0"/>
+        <w:widowControl/>
+        <w:numPr>
+          <w:ilvl w:val="0"/>
+          <w:numId w:val="0"/>
+        </w:numPr>
+        <w:suppressLineNumbers w:val="0"/>
+        <w:ind w:leftChars="0"/>
+        <w:jc w:val="left"/>
+        <w:rPr>
+          <w:rFonts w:hint="default" w:asciiTheme="minorAscii" w:hAnsiTheme="minorEastAsia" w:eastAsiaTheme="minorEastAsia" w:cstheme="minorEastAsia"/>
+          <w:spacing w:val="-20"/>
+          <w:sz w:val="28"/>
+          <w:szCs w:val="28"/>
+        </w:rPr>
+      </w:pPr>
+    </w:p>
+    <w:p>
+      <w:pPr>
+        <w:keepNext w:val="0"/>
+        <w:keepLines w:val="0"/>
+        <w:widowControl/>
+        <w:numPr>
+          <w:ilvl w:val="0"/>
+          <w:numId w:val="0"/>
+        </w:numPr>
+        <w:suppressLineNumbers w:val="0"/>
+        <w:ind w:leftChars="0"/>
+        <w:jc w:val="left"/>
+        <w:rPr>
+          <w:rFonts w:hint="default" w:asciiTheme="minorAscii" w:hAnsiTheme="minorEastAsia" w:eastAsiaTheme="minorEastAsia" w:cstheme="minorEastAsia"/>
+          <w:spacing w:val="-20"/>
+          <w:sz w:val="28"/>
+          <w:szCs w:val="28"/>
+        </w:rPr>
+      </w:pPr>
+    </w:p>
+    <w:p>
+      <w:pPr>
+        <w:keepNext w:val="0"/>
+        <w:keepLines w:val="0"/>
+        <w:widowControl/>
+        <w:numPr>
+          <w:ilvl w:val="0"/>
+          <w:numId w:val="0"/>
+        </w:numPr>
+        <w:suppressLineNumbers w:val="0"/>
+        <w:ind w:leftChars="0"/>
+        <w:jc w:val="left"/>
+        <w:rPr>
+          <w:rFonts w:hint="default" w:asciiTheme="minorAscii" w:hAnsiTheme="minorEastAsia" w:eastAsiaTheme="minorEastAsia" w:cstheme="minorEastAsia"/>
+          <w:spacing w:val="-20"/>
+          <w:sz w:val="28"/>
+          <w:szCs w:val="28"/>
+        </w:rPr>
+      </w:pPr>
+    </w:p>
+    <w:p>
+      <w:pPr>
+        <w:ind w:firstLine="420" w:firstLineChars="0"/>
+        <w:jc w:val="both"/>
+        <w:rPr>
+          <w:rFonts w:hint="eastAsia" w:asciiTheme="minorAscii" w:hAnsiTheme="minorEastAsia" w:eastAsiaTheme="minorEastAsia" w:cstheme="minorEastAsia"/>
+          <w:b/>
+          <w:bCs/>
+          <w:sz w:val="36"/>
+          <w:szCs w:val="36"/>
+        </w:rPr>
+      </w:pPr>
+      <w:r>
+        <w:rPr>
+          <w:rFonts w:hint="default" w:asciiTheme="minorAscii" w:hAnsiTheme="minorEastAsia" w:eastAsiaTheme="minorEastAsia" w:cstheme="minorEastAsia"/>
+          <w:b/>
+          <w:bCs/>
+          <w:sz w:val="36"/>
+          <w:szCs w:val="36"/>
+        </w:rPr>
+        <w:t>The history of “type of null”</w:t>
+      </w:r>
+    </w:p>
+    <w:p>
+      <w:pPr>
+        <w:keepNext w:val="0"/>
+        <w:keepLines w:val="0"/>
+        <w:widowControl/>
+        <w:numPr>
+          <w:ilvl w:val="0"/>
+          <w:numId w:val="0"/>
+        </w:numPr>
+        <w:suppressLineNumbers w:val="0"/>
+        <w:ind w:leftChars="0"/>
+        <w:jc w:val="left"/>
+        <w:rPr>
+          <w:rFonts w:hint="default" w:asciiTheme="minorAscii" w:hAnsiTheme="minorEastAsia" w:eastAsiaTheme="minorEastAsia" w:cstheme="minorEastAsia"/>
+          <w:spacing w:val="-20"/>
+          <w:sz w:val="28"/>
+          <w:szCs w:val="28"/>
+        </w:rPr>
+      </w:pPr>
+      <w:r>
+        <w:rPr>
+          <w:rFonts w:hint="default" w:asciiTheme="minorAscii" w:hAnsiTheme="minorEastAsia" w:eastAsiaTheme="minorEastAsia" w:cstheme="minorEastAsia"/>
+          <w:spacing w:val="-20"/>
+          <w:sz w:val="28"/>
+          <w:szCs w:val="28"/>
+        </w:rPr>
+        <w:t>All value in javascript are either primitive  or objects.In this sense, null is primitive and primitive values are immutable which means you cannot add properties to them.</w:t>
+      </w:r>
+    </w:p>
+    <w:p>
+      <w:pPr>
+        <w:keepNext w:val="0"/>
+        <w:keepLines w:val="0"/>
+        <w:widowControl/>
+        <w:numPr>
+          <w:ilvl w:val="0"/>
+          <w:numId w:val="0"/>
+        </w:numPr>
+        <w:suppressLineNumbers w:val="0"/>
+        <w:ind w:leftChars="0"/>
+        <w:jc w:val="left"/>
+        <w:rPr>
+          <w:rFonts w:hint="default" w:asciiTheme="minorAscii" w:hAnsiTheme="minorEastAsia" w:eastAsiaTheme="minorEastAsia" w:cstheme="minorEastAsia"/>
+          <w:spacing w:val="-20"/>
+          <w:sz w:val="28"/>
+          <w:szCs w:val="28"/>
+        </w:rPr>
+      </w:pPr>
+    </w:p>
+    <w:p>
+      <w:pPr>
+        <w:keepNext w:val="0"/>
+        <w:keepLines w:val="0"/>
+        <w:widowControl/>
+        <w:numPr>
+          <w:ilvl w:val="0"/>
+          <w:numId w:val="0"/>
+        </w:numPr>
+        <w:suppressLineNumbers w:val="0"/>
+        <w:ind w:leftChars="0"/>
+        <w:jc w:val="left"/>
+        <w:rPr>
+          <w:rFonts w:hint="default" w:asciiTheme="minorAscii" w:hAnsiTheme="minorEastAsia" w:eastAsiaTheme="minorEastAsia" w:cstheme="minorEastAsia"/>
+          <w:spacing w:val="-20"/>
+          <w:sz w:val="28"/>
+          <w:szCs w:val="28"/>
+        </w:rPr>
+      </w:pPr>
+      <w:r>
+        <w:rPr>
+          <w:rFonts w:hint="default" w:asciiTheme="minorAscii" w:hAnsiTheme="minorEastAsia" w:eastAsiaTheme="minorEastAsia" w:cstheme="minorEastAsia"/>
+          <w:spacing w:val="-20"/>
+          <w:sz w:val="28"/>
+          <w:szCs w:val="28"/>
+        </w:rPr>
+        <w:t>The “type of” allows us to distinguish between primitives and objects.</w:t>
+      </w:r>
+    </w:p>
+    <w:p>
+      <w:pPr>
+        <w:keepNext w:val="0"/>
+        <w:keepLines w:val="0"/>
+        <w:widowControl/>
+        <w:numPr>
+          <w:ilvl w:val="0"/>
+          <w:numId w:val="0"/>
+        </w:numPr>
+        <w:suppressLineNumbers w:val="0"/>
+        <w:ind w:leftChars="0"/>
+        <w:jc w:val="left"/>
+        <w:rPr>
+          <w:rFonts w:hint="default" w:asciiTheme="minorAscii" w:hAnsiTheme="minorEastAsia" w:eastAsiaTheme="minorEastAsia" w:cstheme="minorEastAsia"/>
+          <w:spacing w:val="-20"/>
+          <w:sz w:val="28"/>
+          <w:szCs w:val="28"/>
+        </w:rPr>
+      </w:pPr>
+    </w:p>
+    <w:p>
+      <w:pPr>
+        <w:keepNext w:val="0"/>
+        <w:keepLines w:val="0"/>
+        <w:widowControl/>
+        <w:numPr>
+          <w:ilvl w:val="0"/>
+          <w:numId w:val="0"/>
+        </w:numPr>
+        <w:suppressLineNumbers w:val="0"/>
+        <w:ind w:leftChars="0"/>
+        <w:jc w:val="left"/>
+        <w:rPr>
+          <w:rFonts w:hint="default" w:asciiTheme="minorAscii" w:hAnsiTheme="minorEastAsia" w:eastAsiaTheme="minorEastAsia" w:cstheme="minorEastAsia"/>
+          <w:spacing w:val="-20"/>
+          <w:sz w:val="28"/>
+          <w:szCs w:val="28"/>
+        </w:rPr>
+      </w:pPr>
+      <w:r>
+        <w:rPr>
+          <w:rFonts w:hint="default" w:asciiTheme="minorAscii" w:hAnsiTheme="minorEastAsia" w:eastAsiaTheme="minorEastAsia" w:cstheme="minorEastAsia"/>
+          <w:spacing w:val="-20"/>
+          <w:sz w:val="28"/>
+          <w:szCs w:val="28"/>
+        </w:rPr>
+        <w:t>When we type type of null it will return object.which is incorrect as null is a primitive value.which cannot be fixed to not break existing code.</w:t>
+      </w:r>
+    </w:p>
+    <w:p>
+      <w:pPr>
+        <w:jc w:val="both"/>
+        <w:rPr>
+          <w:rFonts w:hint="default" w:asciiTheme="minorAscii" w:hAnsiTheme="minorEastAsia" w:eastAsiaTheme="minorEastAsia" w:cstheme="minorEastAsia"/>
+          <w:spacing w:val="-20"/>
+          <w:sz w:val="28"/>
+          <w:szCs w:val="28"/>
+        </w:rPr>
+      </w:pPr>
+    </w:p>
+    <w:p>
+      <w:pPr>
+        <w:jc w:val="both"/>
+        <w:rPr>
+          <w:rFonts w:hint="default" w:asciiTheme="minorAscii" w:hAnsiTheme="minorEastAsia" w:eastAsiaTheme="minorEastAsia" w:cstheme="minorEastAsia"/>
+          <w:spacing w:val="-20"/>
+          <w:sz w:val="28"/>
+          <w:szCs w:val="28"/>
+        </w:rPr>
+      </w:pPr>
+      <w:r>
+        <w:rPr>
+          <w:rFonts w:hint="default" w:asciiTheme="minorAscii" w:hAnsiTheme="minorEastAsia" w:eastAsiaTheme="minorEastAsia" w:cstheme="minorEastAsia"/>
+          <w:spacing w:val="-20"/>
+          <w:sz w:val="28"/>
+          <w:szCs w:val="28"/>
+        </w:rPr>
+        <w:t>The first version of JavaScript used 32 bits which consisted of a small  type tag(1-3) and the actual data  of the value.</w:t>
+      </w:r>
+    </w:p>
+    <w:p>
+      <w:pPr>
+        <w:jc w:val="both"/>
+        <w:rPr>
+          <w:rFonts w:hint="default" w:asciiTheme="minorAscii" w:hAnsiTheme="minorEastAsia" w:eastAsiaTheme="minorEastAsia" w:cstheme="minorEastAsia"/>
+          <w:spacing w:val="-20"/>
+          <w:sz w:val="28"/>
+          <w:szCs w:val="28"/>
+        </w:rPr>
+      </w:pPr>
+    </w:p>
+    <w:p>
+      <w:pPr>
+        <w:jc w:val="both"/>
+        <w:rPr>
+          <w:rFonts w:hint="default" w:asciiTheme="minorAscii" w:hAnsiTheme="minorEastAsia" w:eastAsiaTheme="minorEastAsia" w:cstheme="minorEastAsia"/>
+          <w:spacing w:val="-20"/>
+          <w:sz w:val="28"/>
+          <w:szCs w:val="28"/>
+        </w:rPr>
+      </w:pPr>
+      <w:r>
+        <w:rPr>
+          <w:rFonts w:hint="default" w:asciiTheme="minorAscii" w:hAnsiTheme="minorEastAsia" w:eastAsiaTheme="minorEastAsia" w:cstheme="minorEastAsia"/>
+          <w:spacing w:val="-20"/>
+          <w:sz w:val="28"/>
+          <w:szCs w:val="28"/>
+        </w:rPr>
+        <w:t>Object is assigned with “000”. in other case  null(JSVAL_NULL) was the machine code NULL pointer or an object type tag plus a reference that is zero.</w:t>
+      </w:r>
+    </w:p>
+    <w:p>
+      <w:pPr>
+        <w:jc w:val="both"/>
+        <w:rPr>
+          <w:rFonts w:hint="default" w:asciiTheme="minorAscii" w:hAnsiTheme="minorEastAsia" w:eastAsiaTheme="minorEastAsia" w:cstheme="minorEastAsia"/>
+          <w:spacing w:val="-20"/>
+          <w:sz w:val="28"/>
+          <w:szCs w:val="28"/>
+        </w:rPr>
+      </w:pPr>
+    </w:p>
+    <w:p>
+      <w:pPr>
+        <w:keepNext w:val="0"/>
+        <w:keepLines w:val="0"/>
+        <w:widowControl/>
+        <w:suppressLineNumbers w:val="0"/>
+        <w:jc w:val="left"/>
+        <w:rPr>
+          <w:rFonts w:hint="default" w:asciiTheme="minorAscii" w:hAnsiTheme="minorEastAsia" w:eastAsiaTheme="minorEastAsia" w:cstheme="minorEastAsia"/>
+          <w:spacing w:val="-20"/>
+          <w:sz w:val="28"/>
+          <w:szCs w:val="28"/>
+        </w:rPr>
+      </w:pPr>
+      <w:r>
+        <w:rPr>
+          <w:rFonts w:hint="default" w:asciiTheme="minorAscii" w:hAnsiTheme="minorEastAsia" w:eastAsiaTheme="minorEastAsia" w:cstheme="minorEastAsia"/>
+          <w:spacing w:val="-20"/>
+          <w:sz w:val="28"/>
+          <w:szCs w:val="28"/>
+        </w:rPr>
+        <w:t>Steps perform by engine’s code of type of is</w:t>
+      </w:r>
+    </w:p>
+    <w:p>
+      <w:pPr>
+        <w:keepNext w:val="0"/>
+        <w:keepLines w:val="0"/>
+        <w:widowControl/>
+        <w:numPr>
+          <w:ilvl w:val="0"/>
+          <w:numId w:val="2"/>
+        </w:numPr>
+        <w:suppressLineNumbers w:val="0"/>
+        <w:ind w:left="425" w:leftChars="0" w:hanging="425" w:firstLineChars="0"/>
+        <w:jc w:val="left"/>
+        <w:rPr>
+          <w:rFonts w:hint="default" w:asciiTheme="minorAscii" w:hAnsiTheme="minorEastAsia" w:eastAsiaTheme="minorEastAsia" w:cstheme="minorEastAsia"/>
+          <w:spacing w:val="-20"/>
+          <w:sz w:val="28"/>
+          <w:szCs w:val="28"/>
+        </w:rPr>
+      </w:pPr>
+      <w:r>
+        <w:rPr>
+          <w:rFonts w:hint="default" w:asciiTheme="minorAscii" w:hAnsiTheme="minorEastAsia" w:eastAsiaTheme="minorEastAsia" w:cstheme="minorEastAsia"/>
+          <w:spacing w:val="-20"/>
+          <w:sz w:val="28"/>
+          <w:szCs w:val="28"/>
+        </w:rPr>
+        <w:t>The engine checks whether the value is undefined(VOID)</w:t>
+      </w:r>
+    </w:p>
+    <w:p>
+      <w:pPr>
+        <w:keepNext w:val="0"/>
+        <w:keepLines w:val="0"/>
+        <w:widowControl/>
+        <w:numPr>
+          <w:ilvl w:val="0"/>
+          <w:numId w:val="2"/>
+        </w:numPr>
+        <w:suppressLineNumbers w:val="0"/>
+        <w:ind w:left="425" w:leftChars="0" w:hanging="425" w:firstLineChars="0"/>
+        <w:jc w:val="left"/>
+        <w:rPr>
+          <w:rFonts w:hint="default" w:asciiTheme="minorAscii" w:hAnsiTheme="minorEastAsia" w:eastAsiaTheme="minorEastAsia" w:cstheme="minorEastAsia"/>
+          <w:spacing w:val="-20"/>
+          <w:sz w:val="28"/>
+          <w:szCs w:val="28"/>
+        </w:rPr>
+      </w:pPr>
+      <w:r>
+        <w:rPr>
+          <w:rFonts w:hint="default" w:asciiTheme="minorAscii" w:hAnsiTheme="minorEastAsia" w:eastAsiaTheme="minorEastAsia" w:cstheme="minorEastAsia"/>
+          <w:spacing w:val="-20"/>
+          <w:sz w:val="28"/>
+          <w:szCs w:val="28"/>
+        </w:rPr>
+        <w:t>The engine checks for object tag which technically is also assigned for null.</w:t>
+      </w:r>
+    </w:p>
+    <w:p>
+      <w:pPr>
+        <w:keepNext w:val="0"/>
+        <w:keepLines w:val="0"/>
+        <w:widowControl/>
+        <w:numPr>
+          <w:numId w:val="0"/>
+        </w:numPr>
+        <w:suppressLineNumbers w:val="0"/>
+        <w:ind w:leftChars="0"/>
+        <w:jc w:val="left"/>
+        <w:rPr>
+          <w:rFonts w:hint="default" w:asciiTheme="minorAscii" w:hAnsiTheme="minorEastAsia" w:eastAsiaTheme="minorEastAsia" w:cstheme="minorEastAsia"/>
+          <w:spacing w:val="-20"/>
+          <w:sz w:val="28"/>
+          <w:szCs w:val="28"/>
+        </w:rPr>
+      </w:pPr>
+      <w:r>
+        <w:rPr>
+          <w:rFonts w:hint="default" w:asciiTheme="minorAscii" w:hAnsiTheme="minorEastAsia" w:eastAsiaTheme="minorEastAsia" w:cstheme="minorEastAsia"/>
+          <w:spacing w:val="-20"/>
+          <w:sz w:val="28"/>
+          <w:szCs w:val="28"/>
+        </w:rPr>
+        <w:t>Thats why it says type of null is an object.</w:t>
+      </w:r>
+    </w:p>
+    <w:p>
+      <w:pPr>
+        <w:keepNext w:val="0"/>
+        <w:keepLines w:val="0"/>
+        <w:widowControl/>
+        <w:numPr>
+          <w:numId w:val="0"/>
+        </w:numPr>
+        <w:suppressLineNumbers w:val="0"/>
+        <w:ind w:leftChars="0"/>
+        <w:jc w:val="left"/>
+        <w:rPr>
+          <w:rFonts w:hint="default" w:asciiTheme="minorAscii" w:hAnsiTheme="minorEastAsia" w:eastAsiaTheme="minorEastAsia" w:cstheme="minorEastAsia"/>
+          <w:spacing w:val="-20"/>
+          <w:sz w:val="28"/>
+          <w:szCs w:val="28"/>
+        </w:rPr>
+      </w:pPr>
+    </w:p>
+    <w:p>
+      <w:pPr>
+        <w:keepNext w:val="0"/>
+        <w:keepLines w:val="0"/>
+        <w:widowControl/>
+        <w:numPr>
+          <w:numId w:val="0"/>
+        </w:numPr>
+        <w:suppressLineNumbers w:val="0"/>
+        <w:ind w:leftChars="0"/>
+        <w:jc w:val="left"/>
+        <w:rPr>
+          <w:rFonts w:hint="default" w:asciiTheme="minorAscii" w:hAnsiTheme="minorEastAsia" w:eastAsiaTheme="minorEastAsia" w:cstheme="minorEastAsia"/>
+          <w:spacing w:val="-20"/>
+          <w:sz w:val="28"/>
+          <w:szCs w:val="28"/>
+        </w:rPr>
+      </w:pPr>
+    </w:p>
+    <w:p>
+      <w:pPr>
+        <w:jc w:val="both"/>
+        <w:rPr>
+          <w:rFonts w:hint="eastAsia" w:asciiTheme="minorAscii" w:hAnsiTheme="minorEastAsia" w:eastAsiaTheme="minorEastAsia" w:cstheme="minorEastAsia"/>
+          <w:spacing w:val="-20"/>
+          <w:sz w:val="28"/>
+          <w:szCs w:val="28"/>
+        </w:rPr>
+      </w:pPr>
+    </w:p>
+    <w:p>
+      <w:pPr>
+        <w:jc w:val="both"/>
+        <w:rPr>
+          <w:rFonts w:hint="eastAsia" w:asciiTheme="minorAscii" w:hAnsiTheme="minorEastAsia" w:eastAsiaTheme="minorEastAsia" w:cstheme="minorEastAsia"/>
+          <w:spacing w:val="-20"/>
+          <w:sz w:val="28"/>
+          <w:szCs w:val="28"/>
+        </w:rPr>
+      </w:pPr>
+    </w:p>
+    <w:p>
+      <w:pPr>
+        <w:jc w:val="both"/>
+        <w:rPr>
+          <w:rFonts w:hint="eastAsia" w:asciiTheme="minorAscii" w:hAnsiTheme="minorEastAsia" w:eastAsiaTheme="minorEastAsia" w:cstheme="minorEastAsia"/>
+          <w:spacing w:val="-20"/>
+          <w:sz w:val="28"/>
+          <w:szCs w:val="28"/>
+        </w:rPr>
+      </w:pPr>
+    </w:p>
+    <w:p>
+      <w:pPr>
+        <w:jc w:val="both"/>
+        <w:rPr>
+          <w:rFonts w:hint="eastAsia" w:asciiTheme="minorAscii" w:hAnsiTheme="minorEastAsia" w:eastAsiaTheme="minorEastAsia" w:cstheme="minorEastAsia"/>
+          <w:spacing w:val="-20"/>
+          <w:sz w:val="28"/>
+          <w:szCs w:val="28"/>
+        </w:rPr>
+      </w:pPr>
+    </w:p>
+    <w:p>
+      <w:pPr>
+        <w:jc w:val="both"/>
+        <w:rPr>
+          <w:rFonts w:hint="eastAsia" w:asciiTheme="minorAscii" w:hAnsiTheme="minorEastAsia" w:eastAsiaTheme="minorEastAsia" w:cstheme="minorEastAsia"/>
+          <w:spacing w:val="-20"/>
+          <w:sz w:val="28"/>
+          <w:szCs w:val="28"/>
+        </w:rPr>
+      </w:pPr>
+    </w:p>
+    <w:p>
+      <w:pPr>
+        <w:jc w:val="both"/>
+        <w:rPr>
+          <w:rFonts w:hint="eastAsia" w:asciiTheme="minorAscii" w:hAnsiTheme="minorEastAsia" w:eastAsiaTheme="minorEastAsia" w:cstheme="minorEastAsia"/>
+          <w:spacing w:val="-20"/>
+          <w:sz w:val="28"/>
+          <w:szCs w:val="28"/>
+        </w:rPr>
+      </w:pPr>
+    </w:p>
+    <w:p>
+      <w:pPr>
+        <w:jc w:val="both"/>
+        <w:rPr>
+          <w:rFonts w:hint="default" w:asciiTheme="minorAscii" w:hAnsiTheme="minorEastAsia" w:eastAsiaTheme="minorEastAsia" w:cstheme="minorEastAsia"/>
+          <w:b/>
+          <w:bCs/>
+          <w:spacing w:val="-20"/>
+          <w:sz w:val="36"/>
+          <w:szCs w:val="36"/>
+        </w:rPr>
+      </w:pPr>
+      <w:r>
+        <w:rPr>
+          <w:rFonts w:hint="default" w:asciiTheme="minorAscii" w:hAnsiTheme="minorEastAsia" w:eastAsiaTheme="minorEastAsia" w:cstheme="minorEastAsia"/>
+          <w:b/>
+          <w:bCs/>
+          <w:spacing w:val="-20"/>
+          <w:sz w:val="36"/>
+          <w:szCs w:val="36"/>
+        </w:rPr>
+        <w:t>Hoisting with let and const</w:t>
+      </w:r>
+    </w:p>
+    <w:p>
+      <w:pPr>
+        <w:jc w:val="both"/>
+        <w:rPr>
+          <w:rFonts w:hint="default" w:asciiTheme="minorAscii" w:hAnsiTheme="minorEastAsia" w:eastAsiaTheme="minorEastAsia" w:cstheme="minorEastAsia"/>
+          <w:b w:val="0"/>
+          <w:bCs w:val="0"/>
+          <w:spacing w:val="-20"/>
+          <w:sz w:val="28"/>
+          <w:szCs w:val="28"/>
+        </w:rPr>
+      </w:pPr>
+    </w:p>
+    <w:p>
+      <w:pPr>
+        <w:jc w:val="both"/>
+        <w:rPr>
+          <w:rFonts w:hint="default" w:asciiTheme="minorAscii" w:hAnsiTheme="minorEastAsia" w:eastAsiaTheme="minorEastAsia" w:cstheme="minorEastAsia"/>
+          <w:b w:val="0"/>
+          <w:bCs w:val="0"/>
+          <w:spacing w:val="-20"/>
+          <w:sz w:val="28"/>
+          <w:szCs w:val="28"/>
+        </w:rPr>
+      </w:pPr>
       <w:bookmarkStart w:id="0" w:name="_GoBack"/>
       <w:bookmarkEnd w:id="0"/>
+    </w:p>
+    <w:p>
+      <w:pPr>
+        <w:jc w:val="both"/>
+        <w:rPr>
+          <w:rFonts w:hint="default" w:asciiTheme="minorAscii" w:hAnsiTheme="minorEastAsia" w:eastAsiaTheme="minorEastAsia" w:cstheme="minorEastAsia"/>
+          <w:spacing w:val="-20"/>
+          <w:sz w:val="28"/>
+          <w:szCs w:val="28"/>
+        </w:rPr>
+      </w:pPr>
+    </w:p>
+    <w:p>
+      <w:pPr>
+        <w:jc w:val="both"/>
+        <w:rPr>
+          <w:rFonts w:hint="eastAsia" w:asciiTheme="minorAscii" w:hAnsiTheme="minorEastAsia" w:eastAsiaTheme="minorEastAsia" w:cstheme="minorEastAsia"/>
+          <w:spacing w:val="-20"/>
+          <w:sz w:val="28"/>
+          <w:szCs w:val="28"/>
+        </w:rPr>
+      </w:pPr>
     </w:p>
     <w:sectPr>
       <w:pgSz w:w="11906" w:h="16838"/>
@@ -16,17 +1422,68 @@
 </w:document>
 </file>
 
+<file path=word/numbering.xml><?xml version="1.0" encoding="utf-8"?>
+<w:numbering xmlns:wpc="http://schemas.microsoft.com/office/word/2010/wordprocessingCanvas" xmlns:mc="http://schemas.openxmlformats.org/markup-compatibility/2006" xmlns:o="urn:schemas-microsoft-com:office:office" xmlns:r="http://schemas.openxmlformats.org/officeDocument/2006/relationships" xmlns:m="http://schemas.openxmlformats.org/officeDocument/2006/math" xmlns:v="urn:schemas-microsoft-com:vml" xmlns:wp14="http://schemas.microsoft.com/office/word/2010/wordprocessingDrawing" xmlns:wp="http://schemas.openxmlformats.org/drawingml/2006/wordprocessingDrawing" xmlns:w10="urn:schemas-microsoft-com:office:word" xmlns:w="http://schemas.openxmlformats.org/wordprocessingml/2006/main" xmlns:w14="http://schemas.microsoft.com/office/word/2010/wordml" xmlns:wpg="http://schemas.microsoft.com/office/word/2010/wordprocessingGroup" xmlns:wpi="http://schemas.microsoft.com/office/word/2010/wordprocessingInk" xmlns:wne="http://schemas.microsoft.com/office/word/2006/wordml" xmlns:wps="http://schemas.microsoft.com/office/word/2010/wordprocessingShape" mc:Ignorable="w14 wp14">
+  <w:abstractNum w:abstractNumId="0">
+    <w:nsid w:val="BC9DD1BA"/>
+    <w:multiLevelType w:val="singleLevel"/>
+    <w:tmpl w:val="BC9DD1BA"/>
+    <w:lvl w:ilvl="0" w:tentative="0">
+      <w:start w:val="1"/>
+      <w:numFmt w:val="bullet"/>
+      <w:lvlText w:val=""/>
+      <w:lvlJc w:val="left"/>
+      <w:pPr>
+        <w:tabs>
+          <w:tab w:val="left" w:pos="420"/>
+        </w:tabs>
+        <w:ind w:left="420" w:leftChars="0" w:hanging="420" w:firstLineChars="0"/>
+      </w:pPr>
+      <w:rPr>
+        <w:rFonts w:hint="default" w:ascii="Wingdings" w:hAnsi="Wingdings"/>
+      </w:rPr>
+    </w:lvl>
+  </w:abstractNum>
+  <w:abstractNum w:abstractNumId="1">
+    <w:nsid w:val="F4A77110"/>
+    <w:multiLevelType w:val="singleLevel"/>
+    <w:tmpl w:val="F4A77110"/>
+    <w:lvl w:ilvl="0" w:tentative="0">
+      <w:start w:val="1"/>
+      <w:numFmt w:val="decimal"/>
+      <w:lvlText w:val="%1."/>
+      <w:lvlJc w:val="left"/>
+      <w:pPr>
+        <w:tabs>
+          <w:tab w:val="left" w:pos="425"/>
+        </w:tabs>
+        <w:ind w:left="425" w:leftChars="0" w:hanging="425" w:firstLineChars="0"/>
+      </w:pPr>
+      <w:rPr>
+        <w:rFonts w:hint="default"/>
+      </w:rPr>
+    </w:lvl>
+  </w:abstractNum>
+  <w:num w:numId="1">
+    <w:abstractNumId w:val="0"/>
+  </w:num>
+  <w:num w:numId="2">
+    <w:abstractNumId w:val="1"/>
+  </w:num>
+</w:numbering>
+</file>
+
 <file path=word/styles.xml><?xml version="1.0" encoding="utf-8"?>
 <w:styles xmlns:mc="http://schemas.openxmlformats.org/markup-compatibility/2006" xmlns:o="urn:schemas-microsoft-com:office:office" xmlns:r="http://schemas.openxmlformats.org/officeDocument/2006/relationships" xmlns:m="http://schemas.openxmlformats.org/officeDocument/2006/math" xmlns:v="urn:schemas-microsoft-com:vml" xmlns:w="http://schemas.openxmlformats.org/wordprocessingml/2006/main" xmlns:w14="http://schemas.microsoft.com/office/word/2010/wordml" xmlns:w10="urn:schemas-microsoft-com:office:word" xmlns:sl="http://schemas.openxmlformats.org/schemaLibrary/2006/main" mc:Ignorable="w14">
   <w:docDefaults>
     <w:rPrDefault>
       <w:rPr>
-        <w:rFonts w:asciiTheme="minorHAnsi" w:hAnsiTheme="minorHAnsi" w:eastAsiaTheme="minorEastAsia" w:cstheme="minorBidi"/>
+        <w:rFonts w:ascii="Times New Roman" w:hAnsi="Times New Roman" w:eastAsia="SimSun" w:cs="Times New Roman"/>
       </w:rPr>
     </w:rPrDefault>
   </w:docDefaults>
   <w:latentStyles w:count="260" w:defQFormat="0" w:defUnhideWhenUsed="1" w:defSemiHidden="1" w:defUIPriority="99" w:defLockedState="0">
-    <w:lsdException w:qFormat="1" w:unhideWhenUsed="0" w:uiPriority="0" w:semiHidden="0" w:name="Normal"/>
+    <w:lsdException w:unhideWhenUsed="0" w:uiPriority="0" w:semiHidden="0" w:name="Normal"/>
     <w:lsdException w:qFormat="1" w:unhideWhenUsed="0" w:uiPriority="0" w:semiHidden="0" w:name="heading 1"/>
     <w:lsdException w:qFormat="1" w:uiPriority="0" w:name="heading 2"/>
     <w:lsdException w:qFormat="1" w:uiPriority="0" w:name="heading 3"/>
@@ -277,11 +1734,15 @@
   </w:latentStyles>
   <w:style w:type="paragraph" w:default="1" w:styleId="1">
     <w:name w:val="Normal"/>
-    <w:qFormat/>
     <w:uiPriority w:val="0"/>
+    <w:pPr>
+      <w:spacing w:line="276" w:lineRule="auto"/>
+    </w:pPr>
     <w:rPr>
-      <w:rFonts w:asciiTheme="minorHAnsi" w:hAnsiTheme="minorHAnsi" w:eastAsiaTheme="minorEastAsia" w:cstheme="minorBidi"/>
-      <w:lang w:val="en-US" w:eastAsia="zh-CN" w:bidi="ar-SA"/>
+      <w:rFonts w:ascii="Arial" w:hAnsi="Arial" w:eastAsia="Arial" w:cs="Arial"/>
+      <w:sz w:val="22"/>
+      <w:szCs w:val="22"/>
+      <w:lang w:val="en"/>
     </w:rPr>
   </w:style>
   <w:style w:type="character" w:default="1" w:styleId="2">
@@ -289,7 +1750,7 @@
     <w:semiHidden/>
     <w:uiPriority w:val="0"/>
   </w:style>
-  <w:style w:type="table" w:default="1" w:styleId="3">
+  <w:style w:type="table" w:default="1" w:styleId="4">
     <w:name w:val="Normal Table"/>
     <w:semiHidden/>
     <w:uiPriority w:val="0"/>
@@ -302,6 +1763,16 @@
         <w:right w:w="108" w:type="dxa"/>
       </w:tblCellMar>
     </w:tblPr>
+  </w:style>
+  <w:style w:type="character" w:styleId="3">
+    <w:name w:val="Emphasis"/>
+    <w:basedOn w:val="2"/>
+    <w:qFormat/>
+    <w:uiPriority w:val="0"/>
+    <w:rPr>
+      <w:i/>
+      <w:iCs/>
+    </w:rPr>
   </w:style>
 </w:styles>
 </file>

</xml_diff>